<commit_message>
Made change to Psuedo Code
</commit_message>
<xml_diff>
--- a/Assignment5/Assignment5PseudoCode.docx
+++ b/Assignment5/Assignment5PseudoCode.docx
@@ -126,7 +126,34 @@
           <w:kern w:val="0"/>
           <w14:ligatures w14:val="none"/>
         </w:rPr>
-        <w:t>Acquire input from User</w:t>
+        <w:t>Prompt</w:t>
+      </w:r>
+      <w:r>
+        <w:rPr>
+          <w:rFonts w:eastAsia="Times New Roman" w:cs="Courier New"/>
+          <w:color w:val="000000"/>
+          <w:kern w:val="0"/>
+          <w14:ligatures w14:val="none"/>
+        </w:rPr>
+        <w:t xml:space="preserve"> User</w:t>
+      </w:r>
+      <w:r>
+        <w:rPr>
+          <w:rFonts w:eastAsia="Times New Roman" w:cs="Courier New"/>
+          <w:color w:val="000000"/>
+          <w:kern w:val="0"/>
+          <w14:ligatures w14:val="none"/>
+        </w:rPr>
+        <w:t xml:space="preserve"> 1 or 2 </w:t>
+      </w:r>
+      <w:r>
+        <w:rPr>
+          <w:rFonts w:eastAsia="Times New Roman" w:cs="Courier New"/>
+          <w:color w:val="000000"/>
+          <w:kern w:val="0"/>
+          <w14:ligatures w14:val="none"/>
+        </w:rPr>
+        <w:t xml:space="preserve"> to select which program to run (spell checker or encryptor)</w:t>
       </w:r>
     </w:p>
     <w:p>
@@ -548,18 +575,34 @@
         <w:t xml:space="preserve"> ← </w:t>
       </w:r>
       <w:proofErr w:type="spellStart"/>
-      <w:proofErr w:type="gramStart"/>
-      <w:r>
-        <w:rPr>
-          <w:rFonts w:eastAsia="Times New Roman" w:cs="Courier New"/>
-          <w:color w:val="000000"/>
-          <w:kern w:val="0"/>
-          <w14:ligatures w14:val="none"/>
-        </w:rPr>
-        <w:t>sp.GetDictionaryAsVector</w:t>
-      </w:r>
-      <w:proofErr w:type="spellEnd"/>
-      <w:proofErr w:type="gramEnd"/>
+      <w:r>
+        <w:rPr>
+          <w:rFonts w:eastAsia="Times New Roman" w:cs="Courier New"/>
+          <w:color w:val="000000"/>
+          <w:kern w:val="0"/>
+          <w14:ligatures w14:val="none"/>
+        </w:rPr>
+        <w:t>sp.</w:t>
+      </w:r>
+      <w:r>
+        <w:rPr>
+          <w:rFonts w:eastAsia="Times New Roman" w:cs="Courier New"/>
+          <w:color w:val="000000"/>
+          <w:kern w:val="0"/>
+          <w14:ligatures w14:val="none"/>
+        </w:rPr>
+        <w:t>GetDictionary</w:t>
+      </w:r>
+      <w:r>
+        <w:rPr>
+          <w:rFonts w:eastAsia="Times New Roman" w:cs="Courier New"/>
+          <w:color w:val="000000"/>
+          <w:kern w:val="0"/>
+          <w14:ligatures w14:val="none"/>
+        </w:rPr>
+        <w:t>AsVector</w:t>
+      </w:r>
+      <w:proofErr w:type="spellEnd"/>
       <w:r>
         <w:rPr>
           <w:rFonts w:eastAsia="Times New Roman" w:cs="Courier New"/>
@@ -695,7 +738,6 @@
         <w:t xml:space="preserve"> ← </w:t>
       </w:r>
       <w:proofErr w:type="spellStart"/>
-      <w:proofErr w:type="gramStart"/>
       <w:r>
         <w:rPr>
           <w:rFonts w:eastAsia="Times New Roman" w:cs="Courier New"/>
@@ -706,7 +748,6 @@
         <w:t>sp.GetUserWordList</w:t>
       </w:r>
       <w:proofErr w:type="spellEnd"/>
-      <w:proofErr w:type="gramEnd"/>
       <w:r>
         <w:rPr>
           <w:rFonts w:eastAsia="Times New Roman" w:cs="Courier New"/>
@@ -804,7 +845,6 @@
         <w:t xml:space="preserve"> ← </w:t>
       </w:r>
       <w:proofErr w:type="spellStart"/>
-      <w:proofErr w:type="gramStart"/>
       <w:r>
         <w:rPr>
           <w:rFonts w:eastAsia="Times New Roman" w:cs="Courier New"/>
@@ -815,7 +855,6 @@
         <w:t>sp.WordsNotInDictionary</w:t>
       </w:r>
       <w:proofErr w:type="spellEnd"/>
-      <w:proofErr w:type="gramEnd"/>
       <w:r>
         <w:rPr>
           <w:rFonts w:eastAsia="Times New Roman" w:cs="Courier New"/>
@@ -1754,7 +1793,6 @@
         <w:t xml:space="preserve"> ← </w:t>
       </w:r>
       <w:proofErr w:type="spellStart"/>
-      <w:proofErr w:type="gramStart"/>
       <w:r>
         <w:rPr>
           <w:rFonts w:eastAsia="Times New Roman" w:cs="Courier New"/>
@@ -1765,7 +1803,6 @@
         <w:t>dc.CreateCypher</w:t>
       </w:r>
       <w:proofErr w:type="spellEnd"/>
-      <w:proofErr w:type="gramEnd"/>
       <w:r>
         <w:rPr>
           <w:rFonts w:eastAsia="Times New Roman" w:cs="Courier New"/>
@@ -2114,7 +2151,6 @@
         <w:t xml:space="preserve"> ← </w:t>
       </w:r>
       <w:proofErr w:type="spellStart"/>
-      <w:proofErr w:type="gramStart"/>
       <w:r>
         <w:rPr>
           <w:rFonts w:eastAsia="Times New Roman" w:cs="Courier New"/>
@@ -2125,7 +2161,6 @@
         <w:t>dc.EncryptMessage</w:t>
       </w:r>
       <w:proofErr w:type="spellEnd"/>
-      <w:proofErr w:type="gramEnd"/>
       <w:r>
         <w:rPr>
           <w:rFonts w:eastAsia="Times New Roman" w:cs="Courier New"/>
@@ -2201,37 +2236,17 @@
           <w:kern w:val="0"/>
           <w14:ligatures w14:val="none"/>
         </w:rPr>
-        <w:t>dc.</w:t>
-      </w:r>
-      <w:proofErr w:type="gramStart"/>
-      <w:r>
-        <w:rPr>
-          <w:rFonts w:eastAsia="Times New Roman" w:cs="Courier New"/>
-          <w:color w:val="000000"/>
-          <w:kern w:val="0"/>
-          <w14:ligatures w14:val="none"/>
-        </w:rPr>
-        <w:t>WriteMessageToFile</w:t>
-      </w:r>
-      <w:proofErr w:type="spellEnd"/>
-      <w:r>
-        <w:rPr>
-          <w:rFonts w:eastAsia="Times New Roman" w:cs="Courier New"/>
-          <w:color w:val="000000"/>
-          <w:kern w:val="0"/>
-          <w14:ligatures w14:val="none"/>
-        </w:rPr>
-        <w:t>(</w:t>
-      </w:r>
-      <w:proofErr w:type="gramEnd"/>
-      <w:r>
-        <w:rPr>
-          <w:rFonts w:eastAsia="Times New Roman" w:cs="Courier New"/>
-          <w:color w:val="000000"/>
-          <w:kern w:val="0"/>
-          <w14:ligatures w14:val="none"/>
-        </w:rPr>
-        <w:t xml:space="preserve">file, </w:t>
+        <w:t>dc.WriteMessageToFile</w:t>
+      </w:r>
+      <w:proofErr w:type="spellEnd"/>
+      <w:r>
+        <w:rPr>
+          <w:rFonts w:eastAsia="Times New Roman" w:cs="Courier New"/>
+          <w:color w:val="000000"/>
+          <w:kern w:val="0"/>
+          <w14:ligatures w14:val="none"/>
+        </w:rPr>
+        <w:t xml:space="preserve">(file, </w:t>
       </w:r>
       <w:proofErr w:type="spellStart"/>
       <w:r>
@@ -2399,7 +2414,6 @@
         <w:t xml:space="preserve"> ← </w:t>
       </w:r>
       <w:proofErr w:type="spellStart"/>
-      <w:proofErr w:type="gramStart"/>
       <w:r>
         <w:rPr>
           <w:rFonts w:eastAsia="Times New Roman" w:cs="Courier New"/>
@@ -2410,7 +2424,6 @@
         <w:t>dc.GetMessageToDecrypt</w:t>
       </w:r>
       <w:proofErr w:type="spellEnd"/>
-      <w:proofErr w:type="gramEnd"/>
       <w:r>
         <w:rPr>
           <w:rFonts w:eastAsia="Times New Roman" w:cs="Courier New"/>
@@ -2479,7 +2492,6 @@
         <w:t xml:space="preserve"> ← </w:t>
       </w:r>
       <w:proofErr w:type="spellStart"/>
-      <w:proofErr w:type="gramStart"/>
       <w:r>
         <w:rPr>
           <w:rFonts w:eastAsia="Times New Roman" w:cs="Courier New"/>
@@ -2490,7 +2502,6 @@
         <w:t>dc.DecryptMessage</w:t>
       </w:r>
       <w:proofErr w:type="spellEnd"/>
-      <w:proofErr w:type="gramEnd"/>
       <w:r>
         <w:rPr>
           <w:rFonts w:eastAsia="Times New Roman" w:cs="Courier New"/>
@@ -4243,7 +4254,6 @@
         <w:t xml:space="preserve">    FUNCTION </w:t>
       </w:r>
       <w:proofErr w:type="spellStart"/>
-      <w:proofErr w:type="gramStart"/>
       <w:r>
         <w:rPr>
           <w:rFonts w:asciiTheme="minorHAnsi" w:hAnsiTheme="minorHAnsi"/>
@@ -4264,7 +4274,6 @@
         <w:t>(</w:t>
       </w:r>
       <w:proofErr w:type="spellStart"/>
-      <w:proofErr w:type="gramEnd"/>
       <w:r>
         <w:rPr>
           <w:rFonts w:asciiTheme="minorHAnsi" w:hAnsiTheme="minorHAnsi"/>
@@ -4723,7 +4732,6 @@
         <w:t xml:space="preserve">    FUNCTION </w:t>
       </w:r>
       <w:proofErr w:type="spellStart"/>
-      <w:proofErr w:type="gramStart"/>
       <w:r>
         <w:rPr>
           <w:rFonts w:asciiTheme="minorHAnsi" w:hAnsiTheme="minorHAnsi"/>
@@ -4741,17 +4749,7 @@
           <w:sz w:val="24"/>
           <w:szCs w:val="24"/>
         </w:rPr>
-        <w:t>(</w:t>
-      </w:r>
-      <w:proofErr w:type="gramEnd"/>
-      <w:r>
-        <w:rPr>
-          <w:rFonts w:asciiTheme="minorHAnsi" w:hAnsiTheme="minorHAnsi"/>
-          <w:color w:val="000000"/>
-          <w:sz w:val="24"/>
-          <w:szCs w:val="24"/>
-        </w:rPr>
-        <w:t>filename, message):</w:t>
+        <w:t>(filename, message):</w:t>
       </w:r>
     </w:p>
     <w:p>
@@ -5115,27 +5113,7 @@
           <w:sz w:val="24"/>
           <w:szCs w:val="24"/>
         </w:rPr>
-        <w:t xml:space="preserve"> </w:t>
-      </w:r>
-      <w:proofErr w:type="gramStart"/>
-      <w:r>
-        <w:rPr>
-          <w:rFonts w:asciiTheme="minorHAnsi" w:hAnsiTheme="minorHAnsi"/>
-          <w:color w:val="000000"/>
-          <w:sz w:val="24"/>
-          <w:szCs w:val="24"/>
-        </w:rPr>
-        <w:t>array[</w:t>
-      </w:r>
-      <w:proofErr w:type="gramEnd"/>
-      <w:r>
-        <w:rPr>
-          <w:rFonts w:asciiTheme="minorHAnsi" w:hAnsiTheme="minorHAnsi"/>
-          <w:color w:val="000000"/>
-          <w:sz w:val="24"/>
-          <w:szCs w:val="24"/>
-        </w:rPr>
-        <w:t>26] as false</w:t>
+        <w:t xml:space="preserve"> array[26] as false</w:t>
       </w:r>
     </w:p>
     <w:p>
@@ -5348,27 +5326,7 @@
           <w:sz w:val="24"/>
           <w:szCs w:val="24"/>
         </w:rPr>
-        <w:t xml:space="preserve"> </w:t>
-      </w:r>
-      <w:proofErr w:type="gramStart"/>
-      <w:r>
-        <w:rPr>
-          <w:rFonts w:asciiTheme="minorHAnsi" w:hAnsiTheme="minorHAnsi"/>
-          <w:color w:val="000000"/>
-          <w:sz w:val="24"/>
-          <w:szCs w:val="24"/>
-        </w:rPr>
-        <w:t>array[</w:t>
-      </w:r>
-      <w:proofErr w:type="gramEnd"/>
-      <w:r>
-        <w:rPr>
-          <w:rFonts w:asciiTheme="minorHAnsi" w:hAnsiTheme="minorHAnsi"/>
-          <w:color w:val="000000"/>
-          <w:sz w:val="24"/>
-          <w:szCs w:val="24"/>
-        </w:rPr>
-        <w:t>26] as false</w:t>
+        <w:t xml:space="preserve"> array[26] as false</w:t>
       </w:r>
     </w:p>
     <w:p>
@@ -5760,7 +5718,6 @@
         <w:t xml:space="preserve">    FUNCTION </w:t>
       </w:r>
       <w:proofErr w:type="spellStart"/>
-      <w:proofErr w:type="gramStart"/>
       <w:r>
         <w:rPr>
           <w:rFonts w:asciiTheme="minorHAnsi" w:hAnsiTheme="minorHAnsi"/>
@@ -5778,27 +5735,456 @@
           <w:sz w:val="24"/>
           <w:szCs w:val="24"/>
         </w:rPr>
+        <w:t xml:space="preserve">(message, </w:t>
+      </w:r>
+      <w:proofErr w:type="spellStart"/>
+      <w:r>
+        <w:rPr>
+          <w:rFonts w:asciiTheme="minorHAnsi" w:hAnsiTheme="minorHAnsi"/>
+          <w:color w:val="000000"/>
+          <w:sz w:val="24"/>
+          <w:szCs w:val="24"/>
+        </w:rPr>
+        <w:t>encryptedAlphabet</w:t>
+      </w:r>
+      <w:proofErr w:type="spellEnd"/>
+      <w:r>
+        <w:rPr>
+          <w:rFonts w:asciiTheme="minorHAnsi" w:hAnsiTheme="minorHAnsi"/>
+          <w:color w:val="000000"/>
+          <w:sz w:val="24"/>
+          <w:szCs w:val="24"/>
+        </w:rPr>
+        <w:t>):</w:t>
+      </w:r>
+    </w:p>
+    <w:p>
+      <w:pPr>
+        <w:pStyle w:val="HTMLPreformatted"/>
+        <w:rPr>
+          <w:rFonts w:asciiTheme="minorHAnsi" w:hAnsiTheme="minorHAnsi"/>
+          <w:color w:val="000000"/>
+          <w:sz w:val="24"/>
+          <w:szCs w:val="24"/>
+        </w:rPr>
+      </w:pPr>
+      <w:r>
+        <w:rPr>
+          <w:rFonts w:asciiTheme="minorHAnsi" w:hAnsiTheme="minorHAnsi"/>
+          <w:color w:val="000000"/>
+          <w:sz w:val="24"/>
+          <w:szCs w:val="24"/>
+        </w:rPr>
+        <w:t xml:space="preserve">        SET </w:t>
+      </w:r>
+      <w:proofErr w:type="spellStart"/>
+      <w:r>
+        <w:rPr>
+          <w:rFonts w:asciiTheme="minorHAnsi" w:hAnsiTheme="minorHAnsi"/>
+          <w:color w:val="000000"/>
+          <w:sz w:val="24"/>
+          <w:szCs w:val="24"/>
+        </w:rPr>
+        <w:t>standardAlphabet</w:t>
+      </w:r>
+      <w:proofErr w:type="spellEnd"/>
+      <w:r>
+        <w:rPr>
+          <w:rFonts w:asciiTheme="minorHAnsi" w:hAnsiTheme="minorHAnsi"/>
+          <w:color w:val="000000"/>
+          <w:sz w:val="24"/>
+          <w:szCs w:val="24"/>
+        </w:rPr>
+        <w:t xml:space="preserve"> to "a" through "z"</w:t>
+      </w:r>
+    </w:p>
+    <w:p>
+      <w:pPr>
+        <w:pStyle w:val="HTMLPreformatted"/>
+        <w:rPr>
+          <w:rFonts w:asciiTheme="minorHAnsi" w:hAnsiTheme="minorHAnsi"/>
+          <w:color w:val="000000"/>
+          <w:sz w:val="24"/>
+          <w:szCs w:val="24"/>
+        </w:rPr>
+      </w:pPr>
+      <w:r>
+        <w:rPr>
+          <w:rFonts w:asciiTheme="minorHAnsi" w:hAnsiTheme="minorHAnsi"/>
+          <w:color w:val="000000"/>
+          <w:sz w:val="24"/>
+          <w:szCs w:val="24"/>
+        </w:rPr>
+        <w:t xml:space="preserve">        INITIALIZE empty string </w:t>
+      </w:r>
+      <w:proofErr w:type="spellStart"/>
+      <w:r>
+        <w:rPr>
+          <w:rFonts w:asciiTheme="minorHAnsi" w:hAnsiTheme="minorHAnsi"/>
+          <w:color w:val="000000"/>
+          <w:sz w:val="24"/>
+          <w:szCs w:val="24"/>
+        </w:rPr>
+        <w:t>encryptedMessage</w:t>
+      </w:r>
+      <w:proofErr w:type="spellEnd"/>
+    </w:p>
+    <w:p>
+      <w:pPr>
+        <w:pStyle w:val="HTMLPreformatted"/>
+        <w:rPr>
+          <w:rFonts w:asciiTheme="minorHAnsi" w:hAnsiTheme="minorHAnsi"/>
+          <w:color w:val="000000"/>
+          <w:sz w:val="24"/>
+          <w:szCs w:val="24"/>
+        </w:rPr>
+      </w:pPr>
+    </w:p>
+    <w:p>
+      <w:pPr>
+        <w:pStyle w:val="HTMLPreformatted"/>
+        <w:rPr>
+          <w:rFonts w:asciiTheme="minorHAnsi" w:hAnsiTheme="minorHAnsi"/>
+          <w:color w:val="000000"/>
+          <w:sz w:val="24"/>
+          <w:szCs w:val="24"/>
+        </w:rPr>
+      </w:pPr>
+      <w:r>
+        <w:rPr>
+          <w:rFonts w:asciiTheme="minorHAnsi" w:hAnsiTheme="minorHAnsi"/>
+          <w:color w:val="000000"/>
+          <w:sz w:val="24"/>
+          <w:szCs w:val="24"/>
+        </w:rPr>
+        <w:t xml:space="preserve">        FOR each character c in message:</w:t>
+      </w:r>
+    </w:p>
+    <w:p>
+      <w:pPr>
+        <w:pStyle w:val="HTMLPreformatted"/>
+        <w:rPr>
+          <w:rFonts w:asciiTheme="minorHAnsi" w:hAnsiTheme="minorHAnsi"/>
+          <w:color w:val="000000"/>
+          <w:sz w:val="24"/>
+          <w:szCs w:val="24"/>
+        </w:rPr>
+      </w:pPr>
+      <w:r>
+        <w:rPr>
+          <w:rFonts w:asciiTheme="minorHAnsi" w:hAnsiTheme="minorHAnsi"/>
+          <w:color w:val="000000"/>
+          <w:sz w:val="24"/>
+          <w:szCs w:val="24"/>
+        </w:rPr>
+        <w:t xml:space="preserve">            IF c is a letter THEN</w:t>
+      </w:r>
+    </w:p>
+    <w:p>
+      <w:pPr>
+        <w:pStyle w:val="HTMLPreformatted"/>
+        <w:rPr>
+          <w:rFonts w:asciiTheme="minorHAnsi" w:hAnsiTheme="minorHAnsi"/>
+          <w:color w:val="000000"/>
+          <w:sz w:val="24"/>
+          <w:szCs w:val="24"/>
+        </w:rPr>
+      </w:pPr>
+      <w:r>
+        <w:rPr>
+          <w:rFonts w:asciiTheme="minorHAnsi" w:hAnsiTheme="minorHAnsi"/>
+          <w:color w:val="000000"/>
+          <w:sz w:val="24"/>
+          <w:szCs w:val="24"/>
+        </w:rPr>
+        <w:t xml:space="preserve">                CONVERT c to lowercase</w:t>
+      </w:r>
+    </w:p>
+    <w:p>
+      <w:pPr>
+        <w:pStyle w:val="HTMLPreformatted"/>
+        <w:rPr>
+          <w:rFonts w:asciiTheme="minorHAnsi" w:hAnsiTheme="minorHAnsi"/>
+          <w:color w:val="000000"/>
+          <w:sz w:val="24"/>
+          <w:szCs w:val="24"/>
+        </w:rPr>
+      </w:pPr>
+      <w:r>
+        <w:rPr>
+          <w:rFonts w:asciiTheme="minorHAnsi" w:hAnsiTheme="minorHAnsi"/>
+          <w:color w:val="000000"/>
+          <w:sz w:val="24"/>
+          <w:szCs w:val="24"/>
+        </w:rPr>
+        <w:t xml:space="preserve">                FIND index of c in </w:t>
+      </w:r>
+      <w:proofErr w:type="spellStart"/>
+      <w:r>
+        <w:rPr>
+          <w:rFonts w:asciiTheme="minorHAnsi" w:hAnsiTheme="minorHAnsi"/>
+          <w:color w:val="000000"/>
+          <w:sz w:val="24"/>
+          <w:szCs w:val="24"/>
+        </w:rPr>
+        <w:t>standardAlphabet</w:t>
+      </w:r>
+      <w:proofErr w:type="spellEnd"/>
+    </w:p>
+    <w:p>
+      <w:pPr>
+        <w:pStyle w:val="HTMLPreformatted"/>
+        <w:rPr>
+          <w:rFonts w:asciiTheme="minorHAnsi" w:hAnsiTheme="minorHAnsi"/>
+          <w:color w:val="000000"/>
+          <w:sz w:val="24"/>
+          <w:szCs w:val="24"/>
+        </w:rPr>
+      </w:pPr>
+      <w:r>
+        <w:rPr>
+          <w:rFonts w:asciiTheme="minorHAnsi" w:hAnsiTheme="minorHAnsi"/>
+          <w:color w:val="000000"/>
+          <w:sz w:val="24"/>
+          <w:szCs w:val="24"/>
+        </w:rPr>
+        <w:t xml:space="preserve">                APPEND character at same index from </w:t>
+      </w:r>
+      <w:proofErr w:type="spellStart"/>
+      <w:r>
+        <w:rPr>
+          <w:rFonts w:asciiTheme="minorHAnsi" w:hAnsiTheme="minorHAnsi"/>
+          <w:color w:val="000000"/>
+          <w:sz w:val="24"/>
+          <w:szCs w:val="24"/>
+        </w:rPr>
+        <w:t>encryptedAlphabet</w:t>
+      </w:r>
+      <w:proofErr w:type="spellEnd"/>
+      <w:r>
+        <w:rPr>
+          <w:rFonts w:asciiTheme="minorHAnsi" w:hAnsiTheme="minorHAnsi"/>
+          <w:color w:val="000000"/>
+          <w:sz w:val="24"/>
+          <w:szCs w:val="24"/>
+        </w:rPr>
+        <w:t xml:space="preserve"> to </w:t>
+      </w:r>
+      <w:proofErr w:type="spellStart"/>
+      <w:r>
+        <w:rPr>
+          <w:rFonts w:asciiTheme="minorHAnsi" w:hAnsiTheme="minorHAnsi"/>
+          <w:color w:val="000000"/>
+          <w:sz w:val="24"/>
+          <w:szCs w:val="24"/>
+        </w:rPr>
+        <w:t>encryptedMessage</w:t>
+      </w:r>
+      <w:proofErr w:type="spellEnd"/>
+    </w:p>
+    <w:p>
+      <w:pPr>
+        <w:pStyle w:val="HTMLPreformatted"/>
+        <w:rPr>
+          <w:rFonts w:asciiTheme="minorHAnsi" w:hAnsiTheme="minorHAnsi"/>
+          <w:color w:val="000000"/>
+          <w:sz w:val="24"/>
+          <w:szCs w:val="24"/>
+        </w:rPr>
+      </w:pPr>
+      <w:r>
+        <w:rPr>
+          <w:rFonts w:asciiTheme="minorHAnsi" w:hAnsiTheme="minorHAnsi"/>
+          <w:color w:val="000000"/>
+          <w:sz w:val="24"/>
+          <w:szCs w:val="24"/>
+        </w:rPr>
+        <w:t xml:space="preserve">            ELSE</w:t>
+      </w:r>
+    </w:p>
+    <w:p>
+      <w:pPr>
+        <w:pStyle w:val="HTMLPreformatted"/>
+        <w:rPr>
+          <w:rFonts w:asciiTheme="minorHAnsi" w:hAnsiTheme="minorHAnsi"/>
+          <w:color w:val="000000"/>
+          <w:sz w:val="24"/>
+          <w:szCs w:val="24"/>
+        </w:rPr>
+      </w:pPr>
+      <w:r>
+        <w:rPr>
+          <w:rFonts w:asciiTheme="minorHAnsi" w:hAnsiTheme="minorHAnsi"/>
+          <w:color w:val="000000"/>
+          <w:sz w:val="24"/>
+          <w:szCs w:val="24"/>
+        </w:rPr>
+        <w:t xml:space="preserve">                APPEND c to </w:t>
+      </w:r>
+      <w:proofErr w:type="spellStart"/>
+      <w:r>
+        <w:rPr>
+          <w:rFonts w:asciiTheme="minorHAnsi" w:hAnsiTheme="minorHAnsi"/>
+          <w:color w:val="000000"/>
+          <w:sz w:val="24"/>
+          <w:szCs w:val="24"/>
+        </w:rPr>
+        <w:t>encryptedMessage</w:t>
+      </w:r>
+      <w:proofErr w:type="spellEnd"/>
+    </w:p>
+    <w:p>
+      <w:pPr>
+        <w:pStyle w:val="HTMLPreformatted"/>
+        <w:rPr>
+          <w:rFonts w:asciiTheme="minorHAnsi" w:hAnsiTheme="minorHAnsi"/>
+          <w:color w:val="000000"/>
+          <w:sz w:val="24"/>
+          <w:szCs w:val="24"/>
+        </w:rPr>
+      </w:pPr>
+      <w:r>
+        <w:rPr>
+          <w:rFonts w:asciiTheme="minorHAnsi" w:hAnsiTheme="minorHAnsi"/>
+          <w:color w:val="000000"/>
+          <w:sz w:val="24"/>
+          <w:szCs w:val="24"/>
+        </w:rPr>
+        <w:t xml:space="preserve">            ENDIF</w:t>
+      </w:r>
+    </w:p>
+    <w:p>
+      <w:pPr>
+        <w:pStyle w:val="HTMLPreformatted"/>
+        <w:rPr>
+          <w:rFonts w:asciiTheme="minorHAnsi" w:hAnsiTheme="minorHAnsi"/>
+          <w:color w:val="000000"/>
+          <w:sz w:val="24"/>
+          <w:szCs w:val="24"/>
+        </w:rPr>
+      </w:pPr>
+      <w:r>
+        <w:rPr>
+          <w:rFonts w:asciiTheme="minorHAnsi" w:hAnsiTheme="minorHAnsi"/>
+          <w:color w:val="000000"/>
+          <w:sz w:val="24"/>
+          <w:szCs w:val="24"/>
+        </w:rPr>
+        <w:t xml:space="preserve">        ENDFOR</w:t>
+      </w:r>
+    </w:p>
+    <w:p>
+      <w:pPr>
+        <w:pStyle w:val="HTMLPreformatted"/>
+        <w:rPr>
+          <w:rFonts w:asciiTheme="minorHAnsi" w:hAnsiTheme="minorHAnsi"/>
+          <w:color w:val="000000"/>
+          <w:sz w:val="24"/>
+          <w:szCs w:val="24"/>
+        </w:rPr>
+      </w:pPr>
+    </w:p>
+    <w:p>
+      <w:pPr>
+        <w:pStyle w:val="HTMLPreformatted"/>
+        <w:rPr>
+          <w:rFonts w:asciiTheme="minorHAnsi" w:hAnsiTheme="minorHAnsi"/>
+          <w:color w:val="000000"/>
+          <w:sz w:val="24"/>
+          <w:szCs w:val="24"/>
+        </w:rPr>
+      </w:pPr>
+      <w:r>
+        <w:rPr>
+          <w:rFonts w:asciiTheme="minorHAnsi" w:hAnsiTheme="minorHAnsi"/>
+          <w:color w:val="000000"/>
+          <w:sz w:val="24"/>
+          <w:szCs w:val="24"/>
+        </w:rPr>
+        <w:t xml:space="preserve">        RETURN </w:t>
+      </w:r>
+      <w:proofErr w:type="spellStart"/>
+      <w:r>
+        <w:rPr>
+          <w:rFonts w:asciiTheme="minorHAnsi" w:hAnsiTheme="minorHAnsi"/>
+          <w:color w:val="000000"/>
+          <w:sz w:val="24"/>
+          <w:szCs w:val="24"/>
+        </w:rPr>
+        <w:t>encryptedMessage</w:t>
+      </w:r>
+      <w:proofErr w:type="spellEnd"/>
+    </w:p>
+    <w:p>
+      <w:pPr>
+        <w:pStyle w:val="HTMLPreformatted"/>
+        <w:rPr>
+          <w:rFonts w:asciiTheme="minorHAnsi" w:hAnsiTheme="minorHAnsi"/>
+          <w:color w:val="000000"/>
+          <w:sz w:val="24"/>
+          <w:szCs w:val="24"/>
+        </w:rPr>
+      </w:pPr>
+    </w:p>
+    <w:p>
+      <w:pPr>
+        <w:pStyle w:val="HTMLPreformatted"/>
+        <w:rPr>
+          <w:rFonts w:asciiTheme="minorHAnsi" w:hAnsiTheme="minorHAnsi"/>
+          <w:color w:val="000000"/>
+          <w:sz w:val="24"/>
+          <w:szCs w:val="24"/>
+        </w:rPr>
+      </w:pPr>
+    </w:p>
+    <w:p>
+      <w:pPr>
+        <w:pStyle w:val="HTMLPreformatted"/>
+        <w:rPr>
+          <w:rFonts w:asciiTheme="minorHAnsi" w:hAnsiTheme="minorHAnsi"/>
+          <w:color w:val="000000"/>
+          <w:sz w:val="24"/>
+          <w:szCs w:val="24"/>
+        </w:rPr>
+      </w:pPr>
+      <w:r>
+        <w:rPr>
+          <w:rFonts w:asciiTheme="minorHAnsi" w:hAnsiTheme="minorHAnsi"/>
+          <w:color w:val="000000"/>
+          <w:sz w:val="24"/>
+          <w:szCs w:val="24"/>
+        </w:rPr>
+        <w:t xml:space="preserve">    FUNCTION </w:t>
+      </w:r>
+      <w:proofErr w:type="spellStart"/>
+      <w:r>
+        <w:rPr>
+          <w:rFonts w:asciiTheme="minorHAnsi" w:hAnsiTheme="minorHAnsi"/>
+          <w:color w:val="000000"/>
+          <w:sz w:val="24"/>
+          <w:szCs w:val="24"/>
+        </w:rPr>
+        <w:t>GetMessageToDeCrypt</w:t>
+      </w:r>
+      <w:proofErr w:type="spellEnd"/>
+      <w:r>
+        <w:rPr>
+          <w:rFonts w:asciiTheme="minorHAnsi" w:hAnsiTheme="minorHAnsi"/>
+          <w:color w:val="000000"/>
+          <w:sz w:val="24"/>
+          <w:szCs w:val="24"/>
+        </w:rPr>
         <w:t>(</w:t>
       </w:r>
-      <w:proofErr w:type="gramEnd"/>
-      <w:r>
-        <w:rPr>
-          <w:rFonts w:asciiTheme="minorHAnsi" w:hAnsiTheme="minorHAnsi"/>
-          <w:color w:val="000000"/>
-          <w:sz w:val="24"/>
-          <w:szCs w:val="24"/>
-        </w:rPr>
-        <w:t xml:space="preserve">message, </w:t>
-      </w:r>
-      <w:proofErr w:type="spellStart"/>
-      <w:r>
-        <w:rPr>
-          <w:rFonts w:asciiTheme="minorHAnsi" w:hAnsiTheme="minorHAnsi"/>
-          <w:color w:val="000000"/>
-          <w:sz w:val="24"/>
-          <w:szCs w:val="24"/>
-        </w:rPr>
-        <w:t>encryptedAlphabet</w:t>
+      <w:proofErr w:type="spellStart"/>
+      <w:r>
+        <w:rPr>
+          <w:rFonts w:asciiTheme="minorHAnsi" w:hAnsiTheme="minorHAnsi"/>
+          <w:color w:val="000000"/>
+          <w:sz w:val="24"/>
+          <w:szCs w:val="24"/>
+        </w:rPr>
+        <w:t>filepath</w:t>
       </w:r>
       <w:proofErr w:type="spellEnd"/>
       <w:r>
@@ -5828,365 +6214,272 @@
           <w:sz w:val="24"/>
           <w:szCs w:val="24"/>
         </w:rPr>
-        <w:t xml:space="preserve">        SET </w:t>
-      </w:r>
-      <w:proofErr w:type="spellStart"/>
-      <w:r>
-        <w:rPr>
-          <w:rFonts w:asciiTheme="minorHAnsi" w:hAnsiTheme="minorHAnsi"/>
-          <w:color w:val="000000"/>
-          <w:sz w:val="24"/>
-          <w:szCs w:val="24"/>
-        </w:rPr>
-        <w:t>standardAlphabet</w:t>
-      </w:r>
-      <w:proofErr w:type="spellEnd"/>
-      <w:r>
-        <w:rPr>
-          <w:rFonts w:asciiTheme="minorHAnsi" w:hAnsiTheme="minorHAnsi"/>
-          <w:color w:val="000000"/>
-          <w:sz w:val="24"/>
-          <w:szCs w:val="24"/>
-        </w:rPr>
-        <w:t xml:space="preserve"> to "a" through "z"</w:t>
-      </w:r>
-    </w:p>
-    <w:p>
-      <w:pPr>
-        <w:pStyle w:val="HTMLPreformatted"/>
-        <w:rPr>
-          <w:rFonts w:asciiTheme="minorHAnsi" w:hAnsiTheme="minorHAnsi"/>
-          <w:color w:val="000000"/>
-          <w:sz w:val="24"/>
-          <w:szCs w:val="24"/>
-        </w:rPr>
-      </w:pPr>
-      <w:r>
-        <w:rPr>
-          <w:rFonts w:asciiTheme="minorHAnsi" w:hAnsiTheme="minorHAnsi"/>
-          <w:color w:val="000000"/>
-          <w:sz w:val="24"/>
-          <w:szCs w:val="24"/>
-        </w:rPr>
-        <w:t xml:space="preserve">        INITIALIZE empty string </w:t>
-      </w:r>
-      <w:proofErr w:type="spellStart"/>
-      <w:r>
-        <w:rPr>
-          <w:rFonts w:asciiTheme="minorHAnsi" w:hAnsiTheme="minorHAnsi"/>
-          <w:color w:val="000000"/>
-          <w:sz w:val="24"/>
-          <w:szCs w:val="24"/>
-        </w:rPr>
-        <w:t>encryptedMessage</w:t>
-      </w:r>
-      <w:proofErr w:type="spellEnd"/>
-    </w:p>
-    <w:p>
-      <w:pPr>
-        <w:pStyle w:val="HTMLPreformatted"/>
-        <w:rPr>
-          <w:rFonts w:asciiTheme="minorHAnsi" w:hAnsiTheme="minorHAnsi"/>
-          <w:color w:val="000000"/>
-          <w:sz w:val="24"/>
-          <w:szCs w:val="24"/>
-        </w:rPr>
-      </w:pPr>
-    </w:p>
-    <w:p>
-      <w:pPr>
-        <w:pStyle w:val="HTMLPreformatted"/>
-        <w:rPr>
-          <w:rFonts w:asciiTheme="minorHAnsi" w:hAnsiTheme="minorHAnsi"/>
-          <w:color w:val="000000"/>
-          <w:sz w:val="24"/>
-          <w:szCs w:val="24"/>
-        </w:rPr>
-      </w:pPr>
-      <w:r>
-        <w:rPr>
-          <w:rFonts w:asciiTheme="minorHAnsi" w:hAnsiTheme="minorHAnsi"/>
-          <w:color w:val="000000"/>
-          <w:sz w:val="24"/>
-          <w:szCs w:val="24"/>
-        </w:rPr>
-        <w:t xml:space="preserve">        FOR each character c in message:</w:t>
-      </w:r>
-    </w:p>
-    <w:p>
-      <w:pPr>
-        <w:pStyle w:val="HTMLPreformatted"/>
-        <w:rPr>
-          <w:rFonts w:asciiTheme="minorHAnsi" w:hAnsiTheme="minorHAnsi"/>
-          <w:color w:val="000000"/>
-          <w:sz w:val="24"/>
-          <w:szCs w:val="24"/>
-        </w:rPr>
-      </w:pPr>
-      <w:r>
-        <w:rPr>
-          <w:rFonts w:asciiTheme="minorHAnsi" w:hAnsiTheme="minorHAnsi"/>
-          <w:color w:val="000000"/>
-          <w:sz w:val="24"/>
-          <w:szCs w:val="24"/>
-        </w:rPr>
-        <w:t xml:space="preserve">            IF c is a </w:t>
-      </w:r>
-      <w:proofErr w:type="gramStart"/>
-      <w:r>
-        <w:rPr>
-          <w:rFonts w:asciiTheme="minorHAnsi" w:hAnsiTheme="minorHAnsi"/>
-          <w:color w:val="000000"/>
-          <w:sz w:val="24"/>
-          <w:szCs w:val="24"/>
-        </w:rPr>
-        <w:t>letter</w:t>
-      </w:r>
-      <w:proofErr w:type="gramEnd"/>
-      <w:r>
-        <w:rPr>
-          <w:rFonts w:asciiTheme="minorHAnsi" w:hAnsiTheme="minorHAnsi"/>
-          <w:color w:val="000000"/>
-          <w:sz w:val="24"/>
-          <w:szCs w:val="24"/>
-        </w:rPr>
-        <w:t xml:space="preserve"> THEN</w:t>
-      </w:r>
-    </w:p>
-    <w:p>
-      <w:pPr>
-        <w:pStyle w:val="HTMLPreformatted"/>
-        <w:rPr>
-          <w:rFonts w:asciiTheme="minorHAnsi" w:hAnsiTheme="minorHAnsi"/>
-          <w:color w:val="000000"/>
-          <w:sz w:val="24"/>
-          <w:szCs w:val="24"/>
-        </w:rPr>
-      </w:pPr>
-      <w:r>
-        <w:rPr>
-          <w:rFonts w:asciiTheme="minorHAnsi" w:hAnsiTheme="minorHAnsi"/>
-          <w:color w:val="000000"/>
-          <w:sz w:val="24"/>
-          <w:szCs w:val="24"/>
-        </w:rPr>
-        <w:t xml:space="preserve">                CONVERT c to lowercase</w:t>
-      </w:r>
-    </w:p>
-    <w:p>
-      <w:pPr>
-        <w:pStyle w:val="HTMLPreformatted"/>
-        <w:rPr>
-          <w:rFonts w:asciiTheme="minorHAnsi" w:hAnsiTheme="minorHAnsi"/>
-          <w:color w:val="000000"/>
-          <w:sz w:val="24"/>
-          <w:szCs w:val="24"/>
-        </w:rPr>
-      </w:pPr>
-      <w:r>
-        <w:rPr>
-          <w:rFonts w:asciiTheme="minorHAnsi" w:hAnsiTheme="minorHAnsi"/>
-          <w:color w:val="000000"/>
-          <w:sz w:val="24"/>
-          <w:szCs w:val="24"/>
-        </w:rPr>
-        <w:t xml:space="preserve">                FIND index of c in </w:t>
-      </w:r>
-      <w:proofErr w:type="spellStart"/>
-      <w:r>
-        <w:rPr>
-          <w:rFonts w:asciiTheme="minorHAnsi" w:hAnsiTheme="minorHAnsi"/>
-          <w:color w:val="000000"/>
-          <w:sz w:val="24"/>
-          <w:szCs w:val="24"/>
-        </w:rPr>
-        <w:t>standardAlphabet</w:t>
-      </w:r>
-      <w:proofErr w:type="spellEnd"/>
-    </w:p>
-    <w:p>
-      <w:pPr>
-        <w:pStyle w:val="HTMLPreformatted"/>
-        <w:rPr>
-          <w:rFonts w:asciiTheme="minorHAnsi" w:hAnsiTheme="minorHAnsi"/>
-          <w:color w:val="000000"/>
-          <w:sz w:val="24"/>
-          <w:szCs w:val="24"/>
-        </w:rPr>
-      </w:pPr>
-      <w:r>
-        <w:rPr>
-          <w:rFonts w:asciiTheme="minorHAnsi" w:hAnsiTheme="minorHAnsi"/>
-          <w:color w:val="000000"/>
-          <w:sz w:val="24"/>
-          <w:szCs w:val="24"/>
-        </w:rPr>
-        <w:t xml:space="preserve">                APPEND character at same index from </w:t>
-      </w:r>
-      <w:proofErr w:type="spellStart"/>
-      <w:r>
-        <w:rPr>
-          <w:rFonts w:asciiTheme="minorHAnsi" w:hAnsiTheme="minorHAnsi"/>
-          <w:color w:val="000000"/>
-          <w:sz w:val="24"/>
-          <w:szCs w:val="24"/>
-        </w:rPr>
-        <w:t>encryptedAlphabet</w:t>
-      </w:r>
-      <w:proofErr w:type="spellEnd"/>
-      <w:r>
-        <w:rPr>
-          <w:rFonts w:asciiTheme="minorHAnsi" w:hAnsiTheme="minorHAnsi"/>
-          <w:color w:val="000000"/>
-          <w:sz w:val="24"/>
-          <w:szCs w:val="24"/>
-        </w:rPr>
-        <w:t xml:space="preserve"> to </w:t>
-      </w:r>
-      <w:proofErr w:type="spellStart"/>
-      <w:r>
-        <w:rPr>
-          <w:rFonts w:asciiTheme="minorHAnsi" w:hAnsiTheme="minorHAnsi"/>
-          <w:color w:val="000000"/>
-          <w:sz w:val="24"/>
-          <w:szCs w:val="24"/>
-        </w:rPr>
-        <w:t>encryptedMessage</w:t>
-      </w:r>
-      <w:proofErr w:type="spellEnd"/>
-    </w:p>
-    <w:p>
-      <w:pPr>
-        <w:pStyle w:val="HTMLPreformatted"/>
-        <w:rPr>
-          <w:rFonts w:asciiTheme="minorHAnsi" w:hAnsiTheme="minorHAnsi"/>
-          <w:color w:val="000000"/>
-          <w:sz w:val="24"/>
-          <w:szCs w:val="24"/>
-        </w:rPr>
-      </w:pPr>
-      <w:r>
-        <w:rPr>
-          <w:rFonts w:asciiTheme="minorHAnsi" w:hAnsiTheme="minorHAnsi"/>
-          <w:color w:val="000000"/>
-          <w:sz w:val="24"/>
-          <w:szCs w:val="24"/>
-        </w:rPr>
-        <w:t xml:space="preserve">            ELSE</w:t>
-      </w:r>
-    </w:p>
-    <w:p>
-      <w:pPr>
-        <w:pStyle w:val="HTMLPreformatted"/>
-        <w:rPr>
-          <w:rFonts w:asciiTheme="minorHAnsi" w:hAnsiTheme="minorHAnsi"/>
-          <w:color w:val="000000"/>
-          <w:sz w:val="24"/>
-          <w:szCs w:val="24"/>
-        </w:rPr>
-      </w:pPr>
-      <w:r>
-        <w:rPr>
-          <w:rFonts w:asciiTheme="minorHAnsi" w:hAnsiTheme="minorHAnsi"/>
-          <w:color w:val="000000"/>
-          <w:sz w:val="24"/>
-          <w:szCs w:val="24"/>
-        </w:rPr>
-        <w:t xml:space="preserve">                APPEND c to </w:t>
-      </w:r>
-      <w:proofErr w:type="spellStart"/>
-      <w:r>
-        <w:rPr>
-          <w:rFonts w:asciiTheme="minorHAnsi" w:hAnsiTheme="minorHAnsi"/>
-          <w:color w:val="000000"/>
-          <w:sz w:val="24"/>
-          <w:szCs w:val="24"/>
-        </w:rPr>
-        <w:t>encryptedMessage</w:t>
-      </w:r>
-      <w:proofErr w:type="spellEnd"/>
-    </w:p>
-    <w:p>
-      <w:pPr>
-        <w:pStyle w:val="HTMLPreformatted"/>
-        <w:rPr>
-          <w:rFonts w:asciiTheme="minorHAnsi" w:hAnsiTheme="minorHAnsi"/>
-          <w:color w:val="000000"/>
-          <w:sz w:val="24"/>
-          <w:szCs w:val="24"/>
-        </w:rPr>
-      </w:pPr>
-      <w:r>
-        <w:rPr>
-          <w:rFonts w:asciiTheme="minorHAnsi" w:hAnsiTheme="minorHAnsi"/>
-          <w:color w:val="000000"/>
-          <w:sz w:val="24"/>
-          <w:szCs w:val="24"/>
-        </w:rPr>
-        <w:t xml:space="preserve">            ENDIF</w:t>
-      </w:r>
-    </w:p>
-    <w:p>
-      <w:pPr>
-        <w:pStyle w:val="HTMLPreformatted"/>
-        <w:rPr>
-          <w:rFonts w:asciiTheme="minorHAnsi" w:hAnsiTheme="minorHAnsi"/>
-          <w:color w:val="000000"/>
-          <w:sz w:val="24"/>
-          <w:szCs w:val="24"/>
-        </w:rPr>
-      </w:pPr>
-      <w:r>
-        <w:rPr>
-          <w:rFonts w:asciiTheme="minorHAnsi" w:hAnsiTheme="minorHAnsi"/>
-          <w:color w:val="000000"/>
-          <w:sz w:val="24"/>
-          <w:szCs w:val="24"/>
-        </w:rPr>
-        <w:t xml:space="preserve">        ENDFOR</w:t>
-      </w:r>
-    </w:p>
-    <w:p>
-      <w:pPr>
-        <w:pStyle w:val="HTMLPreformatted"/>
-        <w:rPr>
-          <w:rFonts w:asciiTheme="minorHAnsi" w:hAnsiTheme="minorHAnsi"/>
-          <w:color w:val="000000"/>
-          <w:sz w:val="24"/>
-          <w:szCs w:val="24"/>
-        </w:rPr>
-      </w:pPr>
-    </w:p>
-    <w:p>
-      <w:pPr>
-        <w:pStyle w:val="HTMLPreformatted"/>
-        <w:rPr>
-          <w:rFonts w:asciiTheme="minorHAnsi" w:hAnsiTheme="minorHAnsi"/>
-          <w:color w:val="000000"/>
-          <w:sz w:val="24"/>
-          <w:szCs w:val="24"/>
-        </w:rPr>
-      </w:pPr>
-      <w:r>
-        <w:rPr>
-          <w:rFonts w:asciiTheme="minorHAnsi" w:hAnsiTheme="minorHAnsi"/>
-          <w:color w:val="000000"/>
-          <w:sz w:val="24"/>
-          <w:szCs w:val="24"/>
-        </w:rPr>
-        <w:t xml:space="preserve">        RETURN </w:t>
-      </w:r>
-      <w:proofErr w:type="spellStart"/>
-      <w:r>
-        <w:rPr>
-          <w:rFonts w:asciiTheme="minorHAnsi" w:hAnsiTheme="minorHAnsi"/>
-          <w:color w:val="000000"/>
-          <w:sz w:val="24"/>
-          <w:szCs w:val="24"/>
-        </w:rPr>
-        <w:t>encryptedMessage</w:t>
-      </w:r>
-      <w:proofErr w:type="spellEnd"/>
+        <w:t xml:space="preserve">        OPEN input file at </w:t>
+      </w:r>
+      <w:proofErr w:type="spellStart"/>
+      <w:r>
+        <w:rPr>
+          <w:rFonts w:asciiTheme="minorHAnsi" w:hAnsiTheme="minorHAnsi"/>
+          <w:color w:val="000000"/>
+          <w:sz w:val="24"/>
+          <w:szCs w:val="24"/>
+        </w:rPr>
+        <w:t>filepath</w:t>
+      </w:r>
+      <w:proofErr w:type="spellEnd"/>
+    </w:p>
+    <w:p>
+      <w:pPr>
+        <w:pStyle w:val="HTMLPreformatted"/>
+        <w:rPr>
+          <w:rFonts w:asciiTheme="minorHAnsi" w:hAnsiTheme="minorHAnsi"/>
+          <w:color w:val="000000"/>
+          <w:sz w:val="24"/>
+          <w:szCs w:val="24"/>
+        </w:rPr>
+      </w:pPr>
+      <w:r>
+        <w:rPr>
+          <w:rFonts w:asciiTheme="minorHAnsi" w:hAnsiTheme="minorHAnsi"/>
+          <w:color w:val="000000"/>
+          <w:sz w:val="24"/>
+          <w:szCs w:val="24"/>
+        </w:rPr>
+        <w:t xml:space="preserve">        INITIALIZE empty string message</w:t>
+      </w:r>
+    </w:p>
+    <w:p>
+      <w:pPr>
+        <w:pStyle w:val="HTMLPreformatted"/>
+        <w:rPr>
+          <w:rFonts w:asciiTheme="minorHAnsi" w:hAnsiTheme="minorHAnsi"/>
+          <w:color w:val="000000"/>
+          <w:sz w:val="24"/>
+          <w:szCs w:val="24"/>
+        </w:rPr>
+      </w:pPr>
+    </w:p>
+    <w:p>
+      <w:pPr>
+        <w:pStyle w:val="HTMLPreformatted"/>
+        <w:rPr>
+          <w:rFonts w:asciiTheme="minorHAnsi" w:hAnsiTheme="minorHAnsi"/>
+          <w:color w:val="000000"/>
+          <w:sz w:val="24"/>
+          <w:szCs w:val="24"/>
+        </w:rPr>
+      </w:pPr>
+      <w:r>
+        <w:rPr>
+          <w:rFonts w:asciiTheme="minorHAnsi" w:hAnsiTheme="minorHAnsi"/>
+          <w:color w:val="000000"/>
+          <w:sz w:val="24"/>
+          <w:szCs w:val="24"/>
+        </w:rPr>
+        <w:t xml:space="preserve">        IF file cannot be opened THEN</w:t>
+      </w:r>
+    </w:p>
+    <w:p>
+      <w:pPr>
+        <w:pStyle w:val="HTMLPreformatted"/>
+        <w:rPr>
+          <w:rFonts w:asciiTheme="minorHAnsi" w:hAnsiTheme="minorHAnsi"/>
+          <w:color w:val="000000"/>
+          <w:sz w:val="24"/>
+          <w:szCs w:val="24"/>
+        </w:rPr>
+      </w:pPr>
+      <w:r>
+        <w:rPr>
+          <w:rFonts w:asciiTheme="minorHAnsi" w:hAnsiTheme="minorHAnsi"/>
+          <w:color w:val="000000"/>
+          <w:sz w:val="24"/>
+          <w:szCs w:val="24"/>
+        </w:rPr>
+        <w:t xml:space="preserve">            DISPLAY error message</w:t>
+      </w:r>
+    </w:p>
+    <w:p>
+      <w:pPr>
+        <w:pStyle w:val="HTMLPreformatted"/>
+        <w:rPr>
+          <w:rFonts w:asciiTheme="minorHAnsi" w:hAnsiTheme="minorHAnsi"/>
+          <w:color w:val="000000"/>
+          <w:sz w:val="24"/>
+          <w:szCs w:val="24"/>
+        </w:rPr>
+      </w:pPr>
+      <w:r>
+        <w:rPr>
+          <w:rFonts w:asciiTheme="minorHAnsi" w:hAnsiTheme="minorHAnsi"/>
+          <w:color w:val="000000"/>
+          <w:sz w:val="24"/>
+          <w:szCs w:val="24"/>
+        </w:rPr>
+        <w:t xml:space="preserve">            RETURN empty message</w:t>
+      </w:r>
+    </w:p>
+    <w:p>
+      <w:pPr>
+        <w:pStyle w:val="HTMLPreformatted"/>
+        <w:rPr>
+          <w:rFonts w:asciiTheme="minorHAnsi" w:hAnsiTheme="minorHAnsi"/>
+          <w:color w:val="000000"/>
+          <w:sz w:val="24"/>
+          <w:szCs w:val="24"/>
+        </w:rPr>
+      </w:pPr>
+      <w:r>
+        <w:rPr>
+          <w:rFonts w:asciiTheme="minorHAnsi" w:hAnsiTheme="minorHAnsi"/>
+          <w:color w:val="000000"/>
+          <w:sz w:val="24"/>
+          <w:szCs w:val="24"/>
+        </w:rPr>
+        <w:t xml:space="preserve">        ENDIF</w:t>
+      </w:r>
+    </w:p>
+    <w:p>
+      <w:pPr>
+        <w:pStyle w:val="HTMLPreformatted"/>
+        <w:rPr>
+          <w:rFonts w:asciiTheme="minorHAnsi" w:hAnsiTheme="minorHAnsi"/>
+          <w:color w:val="000000"/>
+          <w:sz w:val="24"/>
+          <w:szCs w:val="24"/>
+        </w:rPr>
+      </w:pPr>
+    </w:p>
+    <w:p>
+      <w:pPr>
+        <w:pStyle w:val="HTMLPreformatted"/>
+        <w:rPr>
+          <w:rFonts w:asciiTheme="minorHAnsi" w:hAnsiTheme="minorHAnsi"/>
+          <w:color w:val="000000"/>
+          <w:sz w:val="24"/>
+          <w:szCs w:val="24"/>
+        </w:rPr>
+      </w:pPr>
+      <w:r>
+        <w:rPr>
+          <w:rFonts w:asciiTheme="minorHAnsi" w:hAnsiTheme="minorHAnsi"/>
+          <w:color w:val="000000"/>
+          <w:sz w:val="24"/>
+          <w:szCs w:val="24"/>
+        </w:rPr>
+        <w:t xml:space="preserve">        WHILE reading words from file:</w:t>
+      </w:r>
+    </w:p>
+    <w:p>
+      <w:pPr>
+        <w:pStyle w:val="HTMLPreformatted"/>
+        <w:rPr>
+          <w:rFonts w:asciiTheme="minorHAnsi" w:hAnsiTheme="minorHAnsi"/>
+          <w:color w:val="000000"/>
+          <w:sz w:val="24"/>
+          <w:szCs w:val="24"/>
+        </w:rPr>
+      </w:pPr>
+      <w:r>
+        <w:rPr>
+          <w:rFonts w:asciiTheme="minorHAnsi" w:hAnsiTheme="minorHAnsi"/>
+          <w:color w:val="000000"/>
+          <w:sz w:val="24"/>
+          <w:szCs w:val="24"/>
+        </w:rPr>
+        <w:t xml:space="preserve">            CONVERT word to lowercase</w:t>
+      </w:r>
+    </w:p>
+    <w:p>
+      <w:pPr>
+        <w:pStyle w:val="HTMLPreformatted"/>
+        <w:rPr>
+          <w:rFonts w:asciiTheme="minorHAnsi" w:hAnsiTheme="minorHAnsi"/>
+          <w:color w:val="000000"/>
+          <w:sz w:val="24"/>
+          <w:szCs w:val="24"/>
+        </w:rPr>
+      </w:pPr>
+      <w:r>
+        <w:rPr>
+          <w:rFonts w:asciiTheme="minorHAnsi" w:hAnsiTheme="minorHAnsi"/>
+          <w:color w:val="000000"/>
+          <w:sz w:val="24"/>
+          <w:szCs w:val="24"/>
+        </w:rPr>
+        <w:t xml:space="preserve">            APPEND word to message (no spaces)</w:t>
+      </w:r>
+    </w:p>
+    <w:p>
+      <w:pPr>
+        <w:pStyle w:val="HTMLPreformatted"/>
+        <w:rPr>
+          <w:rFonts w:asciiTheme="minorHAnsi" w:hAnsiTheme="minorHAnsi"/>
+          <w:color w:val="000000"/>
+          <w:sz w:val="24"/>
+          <w:szCs w:val="24"/>
+        </w:rPr>
+      </w:pPr>
+      <w:r>
+        <w:rPr>
+          <w:rFonts w:asciiTheme="minorHAnsi" w:hAnsiTheme="minorHAnsi"/>
+          <w:color w:val="000000"/>
+          <w:sz w:val="24"/>
+          <w:szCs w:val="24"/>
+        </w:rPr>
+        <w:t xml:space="preserve">        ENDWHILE</w:t>
+      </w:r>
+    </w:p>
+    <w:p>
+      <w:pPr>
+        <w:pStyle w:val="HTMLPreformatted"/>
+        <w:rPr>
+          <w:rFonts w:asciiTheme="minorHAnsi" w:hAnsiTheme="minorHAnsi"/>
+          <w:color w:val="000000"/>
+          <w:sz w:val="24"/>
+          <w:szCs w:val="24"/>
+        </w:rPr>
+      </w:pPr>
+    </w:p>
+    <w:p>
+      <w:pPr>
+        <w:pStyle w:val="HTMLPreformatted"/>
+        <w:rPr>
+          <w:rFonts w:asciiTheme="minorHAnsi" w:hAnsiTheme="minorHAnsi"/>
+          <w:color w:val="000000"/>
+          <w:sz w:val="24"/>
+          <w:szCs w:val="24"/>
+        </w:rPr>
+      </w:pPr>
+      <w:r>
+        <w:rPr>
+          <w:rFonts w:asciiTheme="minorHAnsi" w:hAnsiTheme="minorHAnsi"/>
+          <w:color w:val="000000"/>
+          <w:sz w:val="24"/>
+          <w:szCs w:val="24"/>
+        </w:rPr>
+        <w:t xml:space="preserve">        CLOSE file</w:t>
+      </w:r>
+    </w:p>
+    <w:p>
+      <w:pPr>
+        <w:pStyle w:val="HTMLPreformatted"/>
+        <w:rPr>
+          <w:rFonts w:asciiTheme="minorHAnsi" w:hAnsiTheme="minorHAnsi"/>
+          <w:color w:val="000000"/>
+          <w:sz w:val="24"/>
+          <w:szCs w:val="24"/>
+        </w:rPr>
+      </w:pPr>
+      <w:r>
+        <w:rPr>
+          <w:rFonts w:asciiTheme="minorHAnsi" w:hAnsiTheme="minorHAnsi"/>
+          <w:color w:val="000000"/>
+          <w:sz w:val="24"/>
+          <w:szCs w:val="24"/>
+        </w:rPr>
+        <w:t xml:space="preserve">        RETURN message</w:t>
+      </w:r>
     </w:p>
     <w:p>
       <w:pPr>
@@ -6237,373 +6530,6 @@
           <w:sz w:val="24"/>
           <w:szCs w:val="24"/>
         </w:rPr>
-        <w:t>GetMessageToDeCrypt</w:t>
-      </w:r>
-      <w:proofErr w:type="spellEnd"/>
-      <w:r>
-        <w:rPr>
-          <w:rFonts w:asciiTheme="minorHAnsi" w:hAnsiTheme="minorHAnsi"/>
-          <w:color w:val="000000"/>
-          <w:sz w:val="24"/>
-          <w:szCs w:val="24"/>
-        </w:rPr>
-        <w:t>(</w:t>
-      </w:r>
-      <w:proofErr w:type="spellStart"/>
-      <w:r>
-        <w:rPr>
-          <w:rFonts w:asciiTheme="minorHAnsi" w:hAnsiTheme="minorHAnsi"/>
-          <w:color w:val="000000"/>
-          <w:sz w:val="24"/>
-          <w:szCs w:val="24"/>
-        </w:rPr>
-        <w:t>filepath</w:t>
-      </w:r>
-      <w:proofErr w:type="spellEnd"/>
-      <w:r>
-        <w:rPr>
-          <w:rFonts w:asciiTheme="minorHAnsi" w:hAnsiTheme="minorHAnsi"/>
-          <w:color w:val="000000"/>
-          <w:sz w:val="24"/>
-          <w:szCs w:val="24"/>
-        </w:rPr>
-        <w:t>):</w:t>
-      </w:r>
-    </w:p>
-    <w:p>
-      <w:pPr>
-        <w:pStyle w:val="HTMLPreformatted"/>
-        <w:rPr>
-          <w:rFonts w:asciiTheme="minorHAnsi" w:hAnsiTheme="minorHAnsi"/>
-          <w:color w:val="000000"/>
-          <w:sz w:val="24"/>
-          <w:szCs w:val="24"/>
-        </w:rPr>
-      </w:pPr>
-      <w:r>
-        <w:rPr>
-          <w:rFonts w:asciiTheme="minorHAnsi" w:hAnsiTheme="minorHAnsi"/>
-          <w:color w:val="000000"/>
-          <w:sz w:val="24"/>
-          <w:szCs w:val="24"/>
-        </w:rPr>
-        <w:t xml:space="preserve">        OPEN input file at </w:t>
-      </w:r>
-      <w:proofErr w:type="spellStart"/>
-      <w:r>
-        <w:rPr>
-          <w:rFonts w:asciiTheme="minorHAnsi" w:hAnsiTheme="minorHAnsi"/>
-          <w:color w:val="000000"/>
-          <w:sz w:val="24"/>
-          <w:szCs w:val="24"/>
-        </w:rPr>
-        <w:t>filepath</w:t>
-      </w:r>
-      <w:proofErr w:type="spellEnd"/>
-    </w:p>
-    <w:p>
-      <w:pPr>
-        <w:pStyle w:val="HTMLPreformatted"/>
-        <w:rPr>
-          <w:rFonts w:asciiTheme="minorHAnsi" w:hAnsiTheme="minorHAnsi"/>
-          <w:color w:val="000000"/>
-          <w:sz w:val="24"/>
-          <w:szCs w:val="24"/>
-        </w:rPr>
-      </w:pPr>
-      <w:r>
-        <w:rPr>
-          <w:rFonts w:asciiTheme="minorHAnsi" w:hAnsiTheme="minorHAnsi"/>
-          <w:color w:val="000000"/>
-          <w:sz w:val="24"/>
-          <w:szCs w:val="24"/>
-        </w:rPr>
-        <w:t xml:space="preserve">        INITIALIZE empty string message</w:t>
-      </w:r>
-    </w:p>
-    <w:p>
-      <w:pPr>
-        <w:pStyle w:val="HTMLPreformatted"/>
-        <w:rPr>
-          <w:rFonts w:asciiTheme="minorHAnsi" w:hAnsiTheme="minorHAnsi"/>
-          <w:color w:val="000000"/>
-          <w:sz w:val="24"/>
-          <w:szCs w:val="24"/>
-        </w:rPr>
-      </w:pPr>
-    </w:p>
-    <w:p>
-      <w:pPr>
-        <w:pStyle w:val="HTMLPreformatted"/>
-        <w:rPr>
-          <w:rFonts w:asciiTheme="minorHAnsi" w:hAnsiTheme="minorHAnsi"/>
-          <w:color w:val="000000"/>
-          <w:sz w:val="24"/>
-          <w:szCs w:val="24"/>
-        </w:rPr>
-      </w:pPr>
-      <w:r>
-        <w:rPr>
-          <w:rFonts w:asciiTheme="minorHAnsi" w:hAnsiTheme="minorHAnsi"/>
-          <w:color w:val="000000"/>
-          <w:sz w:val="24"/>
-          <w:szCs w:val="24"/>
-        </w:rPr>
-        <w:t xml:space="preserve">        IF file cannot be opened THEN</w:t>
-      </w:r>
-    </w:p>
-    <w:p>
-      <w:pPr>
-        <w:pStyle w:val="HTMLPreformatted"/>
-        <w:rPr>
-          <w:rFonts w:asciiTheme="minorHAnsi" w:hAnsiTheme="minorHAnsi"/>
-          <w:color w:val="000000"/>
-          <w:sz w:val="24"/>
-          <w:szCs w:val="24"/>
-        </w:rPr>
-      </w:pPr>
-      <w:r>
-        <w:rPr>
-          <w:rFonts w:asciiTheme="minorHAnsi" w:hAnsiTheme="minorHAnsi"/>
-          <w:color w:val="000000"/>
-          <w:sz w:val="24"/>
-          <w:szCs w:val="24"/>
-        </w:rPr>
-        <w:t xml:space="preserve">            DISPLAY error message</w:t>
-      </w:r>
-    </w:p>
-    <w:p>
-      <w:pPr>
-        <w:pStyle w:val="HTMLPreformatted"/>
-        <w:rPr>
-          <w:rFonts w:asciiTheme="minorHAnsi" w:hAnsiTheme="minorHAnsi"/>
-          <w:color w:val="000000"/>
-          <w:sz w:val="24"/>
-          <w:szCs w:val="24"/>
-        </w:rPr>
-      </w:pPr>
-      <w:r>
-        <w:rPr>
-          <w:rFonts w:asciiTheme="minorHAnsi" w:hAnsiTheme="minorHAnsi"/>
-          <w:color w:val="000000"/>
-          <w:sz w:val="24"/>
-          <w:szCs w:val="24"/>
-        </w:rPr>
-        <w:t xml:space="preserve">            RETURN empty message</w:t>
-      </w:r>
-    </w:p>
-    <w:p>
-      <w:pPr>
-        <w:pStyle w:val="HTMLPreformatted"/>
-        <w:rPr>
-          <w:rFonts w:asciiTheme="minorHAnsi" w:hAnsiTheme="minorHAnsi"/>
-          <w:color w:val="000000"/>
-          <w:sz w:val="24"/>
-          <w:szCs w:val="24"/>
-        </w:rPr>
-      </w:pPr>
-      <w:r>
-        <w:rPr>
-          <w:rFonts w:asciiTheme="minorHAnsi" w:hAnsiTheme="minorHAnsi"/>
-          <w:color w:val="000000"/>
-          <w:sz w:val="24"/>
-          <w:szCs w:val="24"/>
-        </w:rPr>
-        <w:t xml:space="preserve">        ENDIF</w:t>
-      </w:r>
-    </w:p>
-    <w:p>
-      <w:pPr>
-        <w:pStyle w:val="HTMLPreformatted"/>
-        <w:rPr>
-          <w:rFonts w:asciiTheme="minorHAnsi" w:hAnsiTheme="minorHAnsi"/>
-          <w:color w:val="000000"/>
-          <w:sz w:val="24"/>
-          <w:szCs w:val="24"/>
-        </w:rPr>
-      </w:pPr>
-    </w:p>
-    <w:p>
-      <w:pPr>
-        <w:pStyle w:val="HTMLPreformatted"/>
-        <w:rPr>
-          <w:rFonts w:asciiTheme="minorHAnsi" w:hAnsiTheme="minorHAnsi"/>
-          <w:color w:val="000000"/>
-          <w:sz w:val="24"/>
-          <w:szCs w:val="24"/>
-        </w:rPr>
-      </w:pPr>
-      <w:r>
-        <w:rPr>
-          <w:rFonts w:asciiTheme="minorHAnsi" w:hAnsiTheme="minorHAnsi"/>
-          <w:color w:val="000000"/>
-          <w:sz w:val="24"/>
-          <w:szCs w:val="24"/>
-        </w:rPr>
-        <w:t xml:space="preserve">        WHILE reading words from file:</w:t>
-      </w:r>
-    </w:p>
-    <w:p>
-      <w:pPr>
-        <w:pStyle w:val="HTMLPreformatted"/>
-        <w:rPr>
-          <w:rFonts w:asciiTheme="minorHAnsi" w:hAnsiTheme="minorHAnsi"/>
-          <w:color w:val="000000"/>
-          <w:sz w:val="24"/>
-          <w:szCs w:val="24"/>
-        </w:rPr>
-      </w:pPr>
-      <w:r>
-        <w:rPr>
-          <w:rFonts w:asciiTheme="minorHAnsi" w:hAnsiTheme="minorHAnsi"/>
-          <w:color w:val="000000"/>
-          <w:sz w:val="24"/>
-          <w:szCs w:val="24"/>
-        </w:rPr>
-        <w:t xml:space="preserve">            CONVERT word to lowercase</w:t>
-      </w:r>
-    </w:p>
-    <w:p>
-      <w:pPr>
-        <w:pStyle w:val="HTMLPreformatted"/>
-        <w:rPr>
-          <w:rFonts w:asciiTheme="minorHAnsi" w:hAnsiTheme="minorHAnsi"/>
-          <w:color w:val="000000"/>
-          <w:sz w:val="24"/>
-          <w:szCs w:val="24"/>
-        </w:rPr>
-      </w:pPr>
-      <w:r>
-        <w:rPr>
-          <w:rFonts w:asciiTheme="minorHAnsi" w:hAnsiTheme="minorHAnsi"/>
-          <w:color w:val="000000"/>
-          <w:sz w:val="24"/>
-          <w:szCs w:val="24"/>
-        </w:rPr>
-        <w:t xml:space="preserve">            APPEND word to message (no spaces)</w:t>
-      </w:r>
-    </w:p>
-    <w:p>
-      <w:pPr>
-        <w:pStyle w:val="HTMLPreformatted"/>
-        <w:rPr>
-          <w:rFonts w:asciiTheme="minorHAnsi" w:hAnsiTheme="minorHAnsi"/>
-          <w:color w:val="000000"/>
-          <w:sz w:val="24"/>
-          <w:szCs w:val="24"/>
-        </w:rPr>
-      </w:pPr>
-      <w:r>
-        <w:rPr>
-          <w:rFonts w:asciiTheme="minorHAnsi" w:hAnsiTheme="minorHAnsi"/>
-          <w:color w:val="000000"/>
-          <w:sz w:val="24"/>
-          <w:szCs w:val="24"/>
-        </w:rPr>
-        <w:t xml:space="preserve">        ENDWHILE</w:t>
-      </w:r>
-    </w:p>
-    <w:p>
-      <w:pPr>
-        <w:pStyle w:val="HTMLPreformatted"/>
-        <w:rPr>
-          <w:rFonts w:asciiTheme="minorHAnsi" w:hAnsiTheme="minorHAnsi"/>
-          <w:color w:val="000000"/>
-          <w:sz w:val="24"/>
-          <w:szCs w:val="24"/>
-        </w:rPr>
-      </w:pPr>
-    </w:p>
-    <w:p>
-      <w:pPr>
-        <w:pStyle w:val="HTMLPreformatted"/>
-        <w:rPr>
-          <w:rFonts w:asciiTheme="minorHAnsi" w:hAnsiTheme="minorHAnsi"/>
-          <w:color w:val="000000"/>
-          <w:sz w:val="24"/>
-          <w:szCs w:val="24"/>
-        </w:rPr>
-      </w:pPr>
-      <w:r>
-        <w:rPr>
-          <w:rFonts w:asciiTheme="minorHAnsi" w:hAnsiTheme="minorHAnsi"/>
-          <w:color w:val="000000"/>
-          <w:sz w:val="24"/>
-          <w:szCs w:val="24"/>
-        </w:rPr>
-        <w:t xml:space="preserve">        CLOSE file</w:t>
-      </w:r>
-    </w:p>
-    <w:p>
-      <w:pPr>
-        <w:pStyle w:val="HTMLPreformatted"/>
-        <w:rPr>
-          <w:rFonts w:asciiTheme="minorHAnsi" w:hAnsiTheme="minorHAnsi"/>
-          <w:color w:val="000000"/>
-          <w:sz w:val="24"/>
-          <w:szCs w:val="24"/>
-        </w:rPr>
-      </w:pPr>
-      <w:r>
-        <w:rPr>
-          <w:rFonts w:asciiTheme="minorHAnsi" w:hAnsiTheme="minorHAnsi"/>
-          <w:color w:val="000000"/>
-          <w:sz w:val="24"/>
-          <w:szCs w:val="24"/>
-        </w:rPr>
-        <w:t xml:space="preserve">        RETURN message</w:t>
-      </w:r>
-    </w:p>
-    <w:p>
-      <w:pPr>
-        <w:pStyle w:val="HTMLPreformatted"/>
-        <w:rPr>
-          <w:rFonts w:asciiTheme="minorHAnsi" w:hAnsiTheme="minorHAnsi"/>
-          <w:color w:val="000000"/>
-          <w:sz w:val="24"/>
-          <w:szCs w:val="24"/>
-        </w:rPr>
-      </w:pPr>
-    </w:p>
-    <w:p>
-      <w:pPr>
-        <w:pStyle w:val="HTMLPreformatted"/>
-        <w:rPr>
-          <w:rFonts w:asciiTheme="minorHAnsi" w:hAnsiTheme="minorHAnsi"/>
-          <w:color w:val="000000"/>
-          <w:sz w:val="24"/>
-          <w:szCs w:val="24"/>
-        </w:rPr>
-      </w:pPr>
-    </w:p>
-    <w:p>
-      <w:pPr>
-        <w:pStyle w:val="HTMLPreformatted"/>
-        <w:rPr>
-          <w:rFonts w:asciiTheme="minorHAnsi" w:hAnsiTheme="minorHAnsi"/>
-          <w:color w:val="000000"/>
-          <w:sz w:val="24"/>
-          <w:szCs w:val="24"/>
-        </w:rPr>
-      </w:pPr>
-      <w:r>
-        <w:rPr>
-          <w:rFonts w:asciiTheme="minorHAnsi" w:hAnsiTheme="minorHAnsi"/>
-          <w:color w:val="000000"/>
-          <w:sz w:val="24"/>
-          <w:szCs w:val="24"/>
-        </w:rPr>
-        <w:t xml:space="preserve">    FUNCTION </w:t>
-      </w:r>
-      <w:proofErr w:type="spellStart"/>
-      <w:proofErr w:type="gramStart"/>
-      <w:r>
-        <w:rPr>
-          <w:rFonts w:asciiTheme="minorHAnsi" w:hAnsiTheme="minorHAnsi"/>
-          <w:color w:val="000000"/>
-          <w:sz w:val="24"/>
-          <w:szCs w:val="24"/>
-        </w:rPr>
         <w:t>DecryptMessage</w:t>
       </w:r>
       <w:proofErr w:type="spellEnd"/>
@@ -6614,17 +6540,7 @@
           <w:sz w:val="24"/>
           <w:szCs w:val="24"/>
         </w:rPr>
-        <w:t>(</w:t>
-      </w:r>
-      <w:proofErr w:type="gramEnd"/>
-      <w:r>
-        <w:rPr>
-          <w:rFonts w:asciiTheme="minorHAnsi" w:hAnsiTheme="minorHAnsi"/>
-          <w:color w:val="000000"/>
-          <w:sz w:val="24"/>
-          <w:szCs w:val="24"/>
-        </w:rPr>
-        <w:t xml:space="preserve">message, </w:t>
+        <w:t xml:space="preserve">(message, </w:t>
       </w:r>
       <w:proofErr w:type="spellStart"/>
       <w:r>
@@ -6767,27 +6683,7 @@
           <w:sz w:val="24"/>
           <w:szCs w:val="24"/>
         </w:rPr>
-        <w:t xml:space="preserve">            IF c is a </w:t>
-      </w:r>
-      <w:proofErr w:type="gramStart"/>
-      <w:r>
-        <w:rPr>
-          <w:rFonts w:asciiTheme="minorHAnsi" w:hAnsiTheme="minorHAnsi"/>
-          <w:color w:val="000000"/>
-          <w:sz w:val="24"/>
-          <w:szCs w:val="24"/>
-        </w:rPr>
-        <w:t>letter</w:t>
-      </w:r>
-      <w:proofErr w:type="gramEnd"/>
-      <w:r>
-        <w:rPr>
-          <w:rFonts w:asciiTheme="minorHAnsi" w:hAnsiTheme="minorHAnsi"/>
-          <w:color w:val="000000"/>
-          <w:sz w:val="24"/>
-          <w:szCs w:val="24"/>
-        </w:rPr>
-        <w:t xml:space="preserve"> THEN</w:t>
+        <w:t xml:space="preserve">            IF c is a letter THEN</w:t>
       </w:r>
     </w:p>
     <w:p>

</xml_diff>